<commit_message>
combine external inline css
</commit_message>
<xml_diff>
--- a/Git.docx
+++ b/Git.docx
@@ -1184,17 +1184,40 @@
       <w:pPr>
         <w:rPr>
           <w:rFonts w:ascii="Palatino Linotype" w:hAnsi="Palatino Linotype"/>
-          <w:sz w:val="20"/>
-          <w:szCs w:val="20"/>
-        </w:rPr>
-      </w:pPr>
-      <w:r>
-        <w:rPr>
-          <w:rFonts w:ascii="Palatino Linotype" w:hAnsi="Palatino Linotype"/>
-          <w:b/>
-          <w:sz w:val="20"/>
-          <w:szCs w:val="20"/>
-        </w:rPr>
+          <w:b/>
+          <w:sz w:val="20"/>
+          <w:szCs w:val="20"/>
+        </w:rPr>
+      </w:pPr>
+    </w:p>
+    <w:p>
+      <w:pPr>
+        <w:rPr>
+          <w:rFonts w:ascii="Palatino Linotype" w:hAnsi="Palatino Linotype"/>
+          <w:b/>
+          <w:sz w:val="20"/>
+          <w:szCs w:val="20"/>
+        </w:rPr>
+      </w:pPr>
+    </w:p>
+    <w:p>
+      <w:pPr>
+        <w:rPr>
+          <w:rFonts w:ascii="Palatino Linotype" w:hAnsi="Palatino Linotype"/>
+          <w:sz w:val="20"/>
+          <w:szCs w:val="20"/>
+        </w:rPr>
+      </w:pPr>
+      <w:bookmarkStart w:id="0" w:name="_GoBack"/>
+      <w:bookmarkEnd w:id="0"/>
+      <w:r>
+        <w:rPr>
+          <w:rFonts w:ascii="Palatino Linotype" w:hAnsi="Palatino Linotype"/>
+          <w:b/>
+          <w:sz w:val="20"/>
+          <w:szCs w:val="20"/>
+        </w:rPr>
+        <w:lastRenderedPageBreak/>
         <w:t>Git checkout –</w:t>
       </w:r>
       <w:r>
@@ -1265,7 +1288,6 @@
           <w:sz w:val="20"/>
           <w:szCs w:val="20"/>
         </w:rPr>
-        <w:lastRenderedPageBreak/>
         <w:t>Git push origin {branch name}:</w:t>
       </w:r>
       <w:r>
@@ -1881,8 +1903,6 @@
         </w:rPr>
         <w:t>rtifactId</w:t>
       </w:r>
-      <w:bookmarkStart w:id="0" w:name="_GoBack"/>
-      <w:bookmarkEnd w:id="0"/>
       <w:r>
         <w:rPr>
           <w:rFonts w:ascii="raleway" w:eastAsia="Times New Roman" w:hAnsi="raleway" w:cs="Times New Roman"/>

</xml_diff>